<commit_message>
Don't kick us through a midnight cruise yeah
</commit_message>
<xml_diff>
--- a/Data notes.docx
+++ b/Data notes.docx
@@ -32,17 +32,8 @@
           <w:b/>
           <w:bCs/>
         </w:rPr>
-        <w:t xml:space="preserve">SSDA903 = no </w:t>
-      </w:r>
-      <w:proofErr w:type="spellStart"/>
-      <w:r>
-        <w:rPr>
-          <w:b/>
-          <w:bCs/>
-        </w:rPr>
-        <w:t>api</w:t>
-      </w:r>
-      <w:proofErr w:type="spellEnd"/>
+        <w:t>SSDA903 = no api</w:t>
+      </w:r>
     </w:p>
     <w:p>
       <w:pPr>
@@ -65,15 +56,7 @@
         </w:numPr>
       </w:pPr>
       <w:r>
-        <w:t xml:space="preserve">– underlying has LA from before 2013 and after 2016. In the middle we </w:t>
-      </w:r>
-      <w:proofErr w:type="gramStart"/>
-      <w:r>
-        <w:t>have to</w:t>
-      </w:r>
-      <w:proofErr w:type="gramEnd"/>
-      <w:r>
-        <w:t xml:space="preserve"> use the excel sheets</w:t>
+        <w:t>– underlying has LA from before 2013 and after 2016. In the middle we have to use the excel sheets</w:t>
       </w:r>
     </w:p>
     <w:p>
@@ -85,13 +68,8 @@
         </w:numPr>
       </w:pPr>
       <w:r>
-        <w:t xml:space="preserve">school exclusions only recorded to 2012 in the LA_2013 excel </w:t>
-      </w:r>
-      <w:proofErr w:type="gramStart"/>
-      <w:r>
-        <w:t>files</w:t>
-      </w:r>
-      <w:proofErr w:type="gramEnd"/>
+        <w:t>school exclusions only recorded to 2012 in the LA_2013 excel files</w:t>
+      </w:r>
     </w:p>
     <w:p>
       <w:pPr>
@@ -102,13 +80,8 @@
         </w:numPr>
       </w:pPr>
       <w:r>
-        <w:t xml:space="preserve">honestly </w:t>
-      </w:r>
-      <w:proofErr w:type="gramStart"/>
-      <w:r>
-        <w:t>wtf</w:t>
-      </w:r>
-      <w:proofErr w:type="gramEnd"/>
+        <w:t>honestly wtf</w:t>
+      </w:r>
     </w:p>
     <w:p>
       <w:pPr>
@@ -119,13 +92,8 @@
         </w:numPr>
       </w:pPr>
       <w:r>
-        <w:t xml:space="preserve">ah okay, same for next year – must take longer to </w:t>
-      </w:r>
-      <w:proofErr w:type="gramStart"/>
-      <w:r>
-        <w:t>process</w:t>
-      </w:r>
-      <w:proofErr w:type="gramEnd"/>
+        <w:t>ah okay, same for next year – must take longer to process</w:t>
+      </w:r>
     </w:p>
     <w:p>
       <w:pPr>
@@ -154,13 +122,8 @@
         </w:numPr>
       </w:pPr>
       <w:r>
-        <w:t xml:space="preserve">Then changes in 2016 again – English requires either lit or lang not </w:t>
-      </w:r>
-      <w:proofErr w:type="gramStart"/>
-      <w:r>
-        <w:t>both</w:t>
-      </w:r>
-      <w:proofErr w:type="gramEnd"/>
+        <w:t>Then changes in 2016 again – English requires either lit or lang not both</w:t>
+      </w:r>
     </w:p>
     <w:p>
       <w:pPr>
@@ -171,13 +134,8 @@
         </w:numPr>
       </w:pPr>
       <w:r>
-        <w:t xml:space="preserve">2013,14,15,16 – raw data not available at LA level, just excel sheets with </w:t>
-      </w:r>
-      <w:proofErr w:type="gramStart"/>
-      <w:r>
-        <w:t>percentages</w:t>
-      </w:r>
-      <w:proofErr w:type="gramEnd"/>
+        <w:t>2013,14,15,16 – raw data not available at LA level, just excel sheets with percentages</w:t>
+      </w:r>
     </w:p>
     <w:p>
       <w:pPr>
@@ -188,15 +146,7 @@
         </w:numPr>
       </w:pPr>
       <w:r>
-        <w:t xml:space="preserve">We will have to multiply percentages to get raw </w:t>
-      </w:r>
-      <w:proofErr w:type="gramStart"/>
-      <w:r>
-        <w:t>numbers</w:t>
-      </w:r>
-      <w:proofErr w:type="gramEnd"/>
-      <w:r>
-        <w:t xml:space="preserve"> and this will not be 100% accurate (could end up with 33.2 children e.g.)</w:t>
+        <w:t>We will have to multiply percentages to get raw numbers and this will not be 100% accurate (could end up with 33.2 children e.g.)</w:t>
       </w:r>
     </w:p>
     <w:p>
@@ -208,15 +158,7 @@
         </w:numPr>
       </w:pPr>
       <w:r>
-        <w:t xml:space="preserve">KS1 just wiped out after 2016? Probably not but no longer </w:t>
-      </w:r>
-      <w:proofErr w:type="gramStart"/>
-      <w:r>
-        <w:t>reported?</w:t>
-      </w:r>
-      <w:proofErr w:type="gramEnd"/>
-      <w:r>
-        <w:t xml:space="preserve"> Or just missing from interactive</w:t>
+        <w:t>KS1 just wiped out after 2016? Probably not but no longer reported? Or just missing from interactive</w:t>
       </w:r>
       <w:r>
         <w:t xml:space="preserve"> table creator?</w:t>
@@ -252,13 +194,8 @@
         <w:t>st</w:t>
       </w:r>
       <w:r>
-        <w:t xml:space="preserve"> </w:t>
-      </w:r>
-      <w:proofErr w:type="gramStart"/>
-      <w:r>
-        <w:t>march</w:t>
-      </w:r>
-      <w:proofErr w:type="gramEnd"/>
+        <w:t xml:space="preserve"> march</w:t>
+      </w:r>
     </w:p>
     <w:p>
       <w:pPr>
@@ -287,13 +224,8 @@
         </w:numPr>
       </w:pPr>
       <w:r>
-        <w:t xml:space="preserve">KS2 labels changes from achieving ‘level 4’ to achieving ‘expected standard’… not sure what that </w:t>
-      </w:r>
-      <w:proofErr w:type="gramStart"/>
-      <w:r>
-        <w:t>means</w:t>
-      </w:r>
-      <w:proofErr w:type="gramEnd"/>
+        <w:t>KS2 labels changes from achieving ‘level 4’ to achieving ‘expected standard’… not sure what that means</w:t>
+      </w:r>
     </w:p>
     <w:p>
       <w:pPr>
@@ -306,11 +238,9 @@
       <w:r>
         <w:t xml:space="preserve">And changes from </w:t>
       </w:r>
-      <w:proofErr w:type="spellStart"/>
       <w:r>
         <w:t>english</w:t>
       </w:r>
-      <w:proofErr w:type="spellEnd"/>
       <w:r>
         <w:t xml:space="preserve"> to reading</w:t>
       </w:r>
@@ -321,13 +251,8 @@
         <w:t xml:space="preserve">writing </w:t>
       </w:r>
       <w:r>
-        <w:t xml:space="preserve">in </w:t>
-      </w:r>
-      <w:proofErr w:type="gramStart"/>
-      <w:r>
-        <w:t>2014</w:t>
-      </w:r>
-      <w:proofErr w:type="gramEnd"/>
+        <w:t>in 2014</w:t>
+      </w:r>
     </w:p>
     <w:p>
       <w:pPr>
@@ -338,13 +263,8 @@
         </w:numPr>
       </w:pPr>
       <w:r>
-        <w:t xml:space="preserve">Development checks start off 5 and under, move to under </w:t>
-      </w:r>
-      <w:proofErr w:type="gramStart"/>
-      <w:r>
-        <w:t>5</w:t>
-      </w:r>
-      <w:proofErr w:type="gramEnd"/>
+        <w:t>Development checks start off 5 and under, move to under 5</w:t>
+      </w:r>
     </w:p>
     <w:p>
       <w:pPr>
@@ -366,21 +286,8 @@
           <w:numId w:val="1"/>
         </w:numPr>
       </w:pPr>
-      <w:proofErr w:type="spellStart"/>
-      <w:r>
-        <w:t>Sooooo</w:t>
-      </w:r>
-      <w:proofErr w:type="spellEnd"/>
-      <w:r>
-        <w:t xml:space="preserve"> close! Keep trying </w:t>
-      </w:r>
-      <w:proofErr w:type="spellStart"/>
-      <w:r>
-        <w:t>tho</w:t>
-      </w:r>
-      <w:proofErr w:type="spellEnd"/>
-      <w:r>
-        <w:t>…</w:t>
+      <w:r>
+        <w:t>Sooooo close! Keep trying tho…</w:t>
       </w:r>
     </w:p>
     <w:p>
@@ -392,6 +299,9 @@
         </w:numPr>
       </w:pPr>
       <w:r>
+        <w:rPr>
+          <w:noProof/>
+        </w:rPr>
         <w:drawing>
           <wp:inline distT="0" distB="0" distL="0" distR="0" wp14:anchorId="1D01E8D6" wp14:editId="10104762">
             <wp:extent cx="4525010" cy="715399"/>
@@ -427,6 +337,21 @@
             </a:graphic>
           </wp:inline>
         </w:drawing>
+      </w:r>
+    </w:p>
+    <w:p>
+      <w:pPr>
+        <w:pStyle w:val="ListParagraph"/>
+        <w:numPr>
+          <w:ilvl w:val="1"/>
+          <w:numId w:val="1"/>
+        </w:numPr>
+      </w:pPr>
+      <w:r>
+        <w:t xml:space="preserve">Labels for SEN </w:t>
+      </w:r>
+      <w:r>
+        <w:t>statements change from ‘SEN statement’ to ‘SEN statement or healthcare plan’ in 2015 – dunno if this changes the measure substantially or not</w:t>
       </w:r>
     </w:p>
     <w:p/>

</xml_diff>

<commit_message>
on a hillside desolate
</commit_message>
<xml_diff>
--- a/Data notes.docx
+++ b/Data notes.docx
@@ -32,8 +32,17 @@
           <w:b/>
           <w:bCs/>
         </w:rPr>
-        <w:t>SSDA903 = no api</w:t>
-      </w:r>
+        <w:t xml:space="preserve">SSDA903 = no </w:t>
+      </w:r>
+      <w:proofErr w:type="spellStart"/>
+      <w:r>
+        <w:rPr>
+          <w:b/>
+          <w:bCs/>
+        </w:rPr>
+        <w:t>api</w:t>
+      </w:r>
+      <w:proofErr w:type="spellEnd"/>
     </w:p>
     <w:p>
       <w:pPr>
@@ -56,7 +65,15 @@
         </w:numPr>
       </w:pPr>
       <w:r>
-        <w:t>– underlying has LA from before 2013 and after 2016. In the middle we have to use the excel sheets</w:t>
+        <w:t xml:space="preserve">– underlying has LA from before 2013 and after 2016. In the middle we </w:t>
+      </w:r>
+      <w:proofErr w:type="gramStart"/>
+      <w:r>
+        <w:t>have to</w:t>
+      </w:r>
+      <w:proofErr w:type="gramEnd"/>
+      <w:r>
+        <w:t xml:space="preserve"> use the excel sheets</w:t>
       </w:r>
     </w:p>
     <w:p>
@@ -68,8 +85,13 @@
         </w:numPr>
       </w:pPr>
       <w:r>
-        <w:t>school exclusions only recorded to 2012 in the LA_2013 excel files</w:t>
-      </w:r>
+        <w:t xml:space="preserve">school exclusions only recorded to 2012 in the LA_2013 excel </w:t>
+      </w:r>
+      <w:proofErr w:type="gramStart"/>
+      <w:r>
+        <w:t>files</w:t>
+      </w:r>
+      <w:proofErr w:type="gramEnd"/>
     </w:p>
     <w:p>
       <w:pPr>
@@ -80,8 +102,13 @@
         </w:numPr>
       </w:pPr>
       <w:r>
-        <w:t>honestly wtf</w:t>
-      </w:r>
+        <w:t xml:space="preserve">honestly </w:t>
+      </w:r>
+      <w:proofErr w:type="gramStart"/>
+      <w:r>
+        <w:t>wtf</w:t>
+      </w:r>
+      <w:proofErr w:type="gramEnd"/>
     </w:p>
     <w:p>
       <w:pPr>
@@ -92,8 +119,13 @@
         </w:numPr>
       </w:pPr>
       <w:r>
-        <w:t>ah okay, same for next year – must take longer to process</w:t>
-      </w:r>
+        <w:t xml:space="preserve">ah okay, same for next year – must take longer to </w:t>
+      </w:r>
+      <w:proofErr w:type="gramStart"/>
+      <w:r>
+        <w:t>process</w:t>
+      </w:r>
+      <w:proofErr w:type="gramEnd"/>
     </w:p>
     <w:p>
       <w:pPr>
@@ -122,8 +154,13 @@
         </w:numPr>
       </w:pPr>
       <w:r>
-        <w:t>Then changes in 2016 again – English requires either lit or lang not both</w:t>
-      </w:r>
+        <w:t xml:space="preserve">Then changes in 2016 again – English requires either lit or lang not </w:t>
+      </w:r>
+      <w:proofErr w:type="gramStart"/>
+      <w:r>
+        <w:t>both</w:t>
+      </w:r>
+      <w:proofErr w:type="gramEnd"/>
     </w:p>
     <w:p>
       <w:pPr>
@@ -134,8 +171,13 @@
         </w:numPr>
       </w:pPr>
       <w:r>
-        <w:t>2013,14,15,16 – raw data not available at LA level, just excel sheets with percentages</w:t>
-      </w:r>
+        <w:t xml:space="preserve">2013,14,15,16 – raw data not available at LA level, just excel sheets with </w:t>
+      </w:r>
+      <w:proofErr w:type="gramStart"/>
+      <w:r>
+        <w:t>percentages</w:t>
+      </w:r>
+      <w:proofErr w:type="gramEnd"/>
     </w:p>
     <w:p>
       <w:pPr>
@@ -146,7 +188,15 @@
         </w:numPr>
       </w:pPr>
       <w:r>
-        <w:t>We will have to multiply percentages to get raw numbers and this will not be 100% accurate (could end up with 33.2 children e.g.)</w:t>
+        <w:t xml:space="preserve">We will have to multiply percentages to get raw </w:t>
+      </w:r>
+      <w:proofErr w:type="gramStart"/>
+      <w:r>
+        <w:t>numbers</w:t>
+      </w:r>
+      <w:proofErr w:type="gramEnd"/>
+      <w:r>
+        <w:t xml:space="preserve"> and this will not be 100% accurate (could end up with 33.2 children e.g.)</w:t>
       </w:r>
     </w:p>
     <w:p>
@@ -158,7 +208,15 @@
         </w:numPr>
       </w:pPr>
       <w:r>
-        <w:t>KS1 just wiped out after 2016? Probably not but no longer reported? Or just missing from interactive</w:t>
+        <w:t xml:space="preserve">KS1 just wiped out after 2016? Probably not but no longer </w:t>
+      </w:r>
+      <w:proofErr w:type="gramStart"/>
+      <w:r>
+        <w:t>reported?</w:t>
+      </w:r>
+      <w:proofErr w:type="gramEnd"/>
+      <w:r>
+        <w:t xml:space="preserve"> Or just missing from interactive</w:t>
       </w:r>
       <w:r>
         <w:t xml:space="preserve"> table creator?</w:t>
@@ -194,8 +252,13 @@
         <w:t>st</w:t>
       </w:r>
       <w:r>
-        <w:t xml:space="preserve"> march</w:t>
-      </w:r>
+        <w:t xml:space="preserve"> </w:t>
+      </w:r>
+      <w:proofErr w:type="gramStart"/>
+      <w:r>
+        <w:t>march</w:t>
+      </w:r>
+      <w:proofErr w:type="gramEnd"/>
     </w:p>
     <w:p>
       <w:pPr>
@@ -224,8 +287,13 @@
         </w:numPr>
       </w:pPr>
       <w:r>
-        <w:t>KS2 labels changes from achieving ‘level 4’ to achieving ‘expected standard’… not sure what that means</w:t>
-      </w:r>
+        <w:t xml:space="preserve">KS2 labels changes from achieving ‘level 4’ to achieving ‘expected standard’… not sure what that </w:t>
+      </w:r>
+      <w:proofErr w:type="gramStart"/>
+      <w:r>
+        <w:t>means</w:t>
+      </w:r>
+      <w:proofErr w:type="gramEnd"/>
     </w:p>
     <w:p>
       <w:pPr>
@@ -238,9 +306,11 @@
       <w:r>
         <w:t xml:space="preserve">And changes from </w:t>
       </w:r>
+      <w:proofErr w:type="spellStart"/>
       <w:r>
         <w:t>english</w:t>
       </w:r>
+      <w:proofErr w:type="spellEnd"/>
       <w:r>
         <w:t xml:space="preserve"> to reading</w:t>
       </w:r>
@@ -251,8 +321,13 @@
         <w:t xml:space="preserve">writing </w:t>
       </w:r>
       <w:r>
-        <w:t>in 2014</w:t>
-      </w:r>
+        <w:t xml:space="preserve">in </w:t>
+      </w:r>
+      <w:proofErr w:type="gramStart"/>
+      <w:r>
+        <w:t>2014</w:t>
+      </w:r>
+      <w:proofErr w:type="gramEnd"/>
     </w:p>
     <w:p>
       <w:pPr>
@@ -263,8 +338,13 @@
         </w:numPr>
       </w:pPr>
       <w:r>
-        <w:t>Development checks start off 5 and under, move to under 5</w:t>
-      </w:r>
+        <w:t xml:space="preserve">Development checks start off 5 and under, move to under </w:t>
+      </w:r>
+      <w:proofErr w:type="gramStart"/>
+      <w:r>
+        <w:t>5</w:t>
+      </w:r>
+      <w:proofErr w:type="gramEnd"/>
     </w:p>
     <w:p>
       <w:pPr>
@@ -286,8 +366,21 @@
           <w:numId w:val="1"/>
         </w:numPr>
       </w:pPr>
-      <w:r>
-        <w:t>Sooooo close! Keep trying tho…</w:t>
+      <w:proofErr w:type="spellStart"/>
+      <w:r>
+        <w:t>Sooooo</w:t>
+      </w:r>
+      <w:proofErr w:type="spellEnd"/>
+      <w:r>
+        <w:t xml:space="preserve"> close! Keep trying </w:t>
+      </w:r>
+      <w:proofErr w:type="spellStart"/>
+      <w:r>
+        <w:t>tho</w:t>
+      </w:r>
+      <w:proofErr w:type="spellEnd"/>
+      <w:r>
+        <w:t>…</w:t>
       </w:r>
     </w:p>
     <w:p>
@@ -351,8 +444,59 @@
         <w:t xml:space="preserve">Labels for SEN </w:t>
       </w:r>
       <w:r>
-        <w:t>statements change from ‘SEN statement’ to ‘SEN statement or healthcare plan’ in 2015 – dunno if this changes the measure substantially or not</w:t>
-      </w:r>
+        <w:t xml:space="preserve">statements change from ‘SEN statement’ to ‘SEN statement or healthcare plan’ in 2015 – </w:t>
+      </w:r>
+      <w:proofErr w:type="spellStart"/>
+      <w:r>
+        <w:t>dunno</w:t>
+      </w:r>
+      <w:proofErr w:type="spellEnd"/>
+      <w:r>
+        <w:t xml:space="preserve"> if this changes the measure substantially or </w:t>
+      </w:r>
+      <w:proofErr w:type="gramStart"/>
+      <w:r>
+        <w:t>not</w:t>
+      </w:r>
+      <w:proofErr w:type="gramEnd"/>
+    </w:p>
+    <w:p>
+      <w:pPr>
+        <w:pStyle w:val="ListParagraph"/>
+        <w:numPr>
+          <w:ilvl w:val="0"/>
+          <w:numId w:val="1"/>
+        </w:numPr>
+      </w:pPr>
+      <w:r>
+        <w:t>Characteristics</w:t>
+      </w:r>
+    </w:p>
+    <w:p>
+      <w:pPr>
+        <w:pStyle w:val="ListParagraph"/>
+        <w:numPr>
+          <w:ilvl w:val="1"/>
+          <w:numId w:val="1"/>
+        </w:numPr>
+      </w:pPr>
+      <w:r>
+        <w:t xml:space="preserve">Percentages need to be calculated for adopted and missing cos denominator not included in </w:t>
+      </w:r>
+      <w:proofErr w:type="gramStart"/>
+      <w:r>
+        <w:t>data</w:t>
+      </w:r>
+      <w:proofErr w:type="gramEnd"/>
+    </w:p>
+    <w:p>
+      <w:pPr>
+        <w:pStyle w:val="ListParagraph"/>
+        <w:numPr>
+          <w:ilvl w:val="1"/>
+          <w:numId w:val="1"/>
+        </w:numPr>
+      </w:pPr>
     </w:p>
     <w:p/>
     <w:sectPr>

</xml_diff>

<commit_message>
let me apply the pressure
</commit_message>
<xml_diff>
--- a/Data notes.docx
+++ b/Data notes.docx
@@ -32,17 +32,8 @@
           <w:b/>
           <w:bCs/>
         </w:rPr>
-        <w:t xml:space="preserve">SSDA903 = no </w:t>
-      </w:r>
-      <w:proofErr w:type="spellStart"/>
-      <w:r>
-        <w:rPr>
-          <w:b/>
-          <w:bCs/>
-        </w:rPr>
-        <w:t>api</w:t>
-      </w:r>
-      <w:proofErr w:type="spellEnd"/>
+        <w:t>SSDA903 = no api</w:t>
+      </w:r>
     </w:p>
     <w:p>
       <w:pPr>
@@ -65,15 +56,7 @@
         </w:numPr>
       </w:pPr>
       <w:r>
-        <w:t xml:space="preserve">– underlying has LA from before 2013 and after 2016. In the middle we </w:t>
-      </w:r>
-      <w:proofErr w:type="gramStart"/>
-      <w:r>
-        <w:t>have to</w:t>
-      </w:r>
-      <w:proofErr w:type="gramEnd"/>
-      <w:r>
-        <w:t xml:space="preserve"> use the excel sheets</w:t>
+        <w:t>– underlying has LA from before 2013 and after 2016. In the middle we have to use the excel sheets</w:t>
       </w:r>
     </w:p>
     <w:p>
@@ -85,13 +68,8 @@
         </w:numPr>
       </w:pPr>
       <w:r>
-        <w:t xml:space="preserve">school exclusions only recorded to 2012 in the LA_2013 excel </w:t>
-      </w:r>
-      <w:proofErr w:type="gramStart"/>
-      <w:r>
-        <w:t>files</w:t>
-      </w:r>
-      <w:proofErr w:type="gramEnd"/>
+        <w:t>school exclusions only recorded to 2012 in the LA_2013 excel files</w:t>
+      </w:r>
     </w:p>
     <w:p>
       <w:pPr>
@@ -102,13 +80,8 @@
         </w:numPr>
       </w:pPr>
       <w:r>
-        <w:t xml:space="preserve">honestly </w:t>
-      </w:r>
-      <w:proofErr w:type="gramStart"/>
-      <w:r>
-        <w:t>wtf</w:t>
-      </w:r>
-      <w:proofErr w:type="gramEnd"/>
+        <w:t>honestly wtf</w:t>
+      </w:r>
     </w:p>
     <w:p>
       <w:pPr>
@@ -119,13 +92,8 @@
         </w:numPr>
       </w:pPr>
       <w:r>
-        <w:t xml:space="preserve">ah okay, same for next year – must take longer to </w:t>
-      </w:r>
-      <w:proofErr w:type="gramStart"/>
-      <w:r>
-        <w:t>process</w:t>
-      </w:r>
-      <w:proofErr w:type="gramEnd"/>
+        <w:t>ah okay, same for next year – must take longer to process</w:t>
+      </w:r>
     </w:p>
     <w:p>
       <w:pPr>
@@ -154,13 +122,8 @@
         </w:numPr>
       </w:pPr>
       <w:r>
-        <w:t xml:space="preserve">Then changes in 2016 again – English requires either lit or lang not </w:t>
-      </w:r>
-      <w:proofErr w:type="gramStart"/>
-      <w:r>
-        <w:t>both</w:t>
-      </w:r>
-      <w:proofErr w:type="gramEnd"/>
+        <w:t>Then changes in 2016 again – English requires either lit or lang not both</w:t>
+      </w:r>
     </w:p>
     <w:p>
       <w:pPr>
@@ -171,13 +134,8 @@
         </w:numPr>
       </w:pPr>
       <w:r>
-        <w:t xml:space="preserve">2013,14,15,16 – raw data not available at LA level, just excel sheets with </w:t>
-      </w:r>
-      <w:proofErr w:type="gramStart"/>
-      <w:r>
-        <w:t>percentages</w:t>
-      </w:r>
-      <w:proofErr w:type="gramEnd"/>
+        <w:t>2013,14,15,16 – raw data not available at LA level, just excel sheets with percentages</w:t>
+      </w:r>
     </w:p>
     <w:p>
       <w:pPr>
@@ -188,15 +146,7 @@
         </w:numPr>
       </w:pPr>
       <w:r>
-        <w:t xml:space="preserve">We will have to multiply percentages to get raw </w:t>
-      </w:r>
-      <w:proofErr w:type="gramStart"/>
-      <w:r>
-        <w:t>numbers</w:t>
-      </w:r>
-      <w:proofErr w:type="gramEnd"/>
-      <w:r>
-        <w:t xml:space="preserve"> and this will not be 100% accurate (could end up with 33.2 children e.g.)</w:t>
+        <w:t>We will have to multiply percentages to get raw numbers and this will not be 100% accurate (could end up with 33.2 children e.g.)</w:t>
       </w:r>
     </w:p>
     <w:p>
@@ -208,15 +158,7 @@
         </w:numPr>
       </w:pPr>
       <w:r>
-        <w:t xml:space="preserve">KS1 just wiped out after 2016? Probably not but no longer </w:t>
-      </w:r>
-      <w:proofErr w:type="gramStart"/>
-      <w:r>
-        <w:t>reported?</w:t>
-      </w:r>
-      <w:proofErr w:type="gramEnd"/>
-      <w:r>
-        <w:t xml:space="preserve"> Or just missing from interactive</w:t>
+        <w:t>KS1 just wiped out after 2016? Probably not but no longer reported? Or just missing from interactive</w:t>
       </w:r>
       <w:r>
         <w:t xml:space="preserve"> table creator?</w:t>
@@ -252,13 +194,8 @@
         <w:t>st</w:t>
       </w:r>
       <w:r>
-        <w:t xml:space="preserve"> </w:t>
-      </w:r>
-      <w:proofErr w:type="gramStart"/>
-      <w:r>
-        <w:t>march</w:t>
-      </w:r>
-      <w:proofErr w:type="gramEnd"/>
+        <w:t xml:space="preserve"> march</w:t>
+      </w:r>
     </w:p>
     <w:p>
       <w:pPr>
@@ -287,13 +224,8 @@
         </w:numPr>
       </w:pPr>
       <w:r>
-        <w:t xml:space="preserve">KS2 labels changes from achieving ‘level 4’ to achieving ‘expected standard’… not sure what that </w:t>
-      </w:r>
-      <w:proofErr w:type="gramStart"/>
-      <w:r>
-        <w:t>means</w:t>
-      </w:r>
-      <w:proofErr w:type="gramEnd"/>
+        <w:t>KS2 labels changes from achieving ‘level 4’ to achieving ‘expected standard’… not sure what that means</w:t>
+      </w:r>
     </w:p>
     <w:p>
       <w:pPr>
@@ -306,11 +238,9 @@
       <w:r>
         <w:t xml:space="preserve">And changes from </w:t>
       </w:r>
-      <w:proofErr w:type="spellStart"/>
       <w:r>
         <w:t>english</w:t>
       </w:r>
-      <w:proofErr w:type="spellEnd"/>
       <w:r>
         <w:t xml:space="preserve"> to reading</w:t>
       </w:r>
@@ -321,13 +251,8 @@
         <w:t xml:space="preserve">writing </w:t>
       </w:r>
       <w:r>
-        <w:t xml:space="preserve">in </w:t>
-      </w:r>
-      <w:proofErr w:type="gramStart"/>
-      <w:r>
-        <w:t>2014</w:t>
-      </w:r>
-      <w:proofErr w:type="gramEnd"/>
+        <w:t>in 2014</w:t>
+      </w:r>
     </w:p>
     <w:p>
       <w:pPr>
@@ -338,13 +263,8 @@
         </w:numPr>
       </w:pPr>
       <w:r>
-        <w:t xml:space="preserve">Development checks start off 5 and under, move to under </w:t>
-      </w:r>
-      <w:proofErr w:type="gramStart"/>
-      <w:r>
-        <w:t>5</w:t>
-      </w:r>
-      <w:proofErr w:type="gramEnd"/>
+        <w:t>Development checks start off 5 and under, move to under 5</w:t>
+      </w:r>
     </w:p>
     <w:p>
       <w:pPr>
@@ -366,21 +286,8 @@
           <w:numId w:val="1"/>
         </w:numPr>
       </w:pPr>
-      <w:proofErr w:type="spellStart"/>
-      <w:r>
-        <w:t>Sooooo</w:t>
-      </w:r>
-      <w:proofErr w:type="spellEnd"/>
-      <w:r>
-        <w:t xml:space="preserve"> close! Keep trying </w:t>
-      </w:r>
-      <w:proofErr w:type="spellStart"/>
-      <w:r>
-        <w:t>tho</w:t>
-      </w:r>
-      <w:proofErr w:type="spellEnd"/>
-      <w:r>
-        <w:t>…</w:t>
+      <w:r>
+        <w:t>Sooooo close! Keep trying tho…</w:t>
       </w:r>
     </w:p>
     <w:p>
@@ -444,21 +351,8 @@
         <w:t xml:space="preserve">Labels for SEN </w:t>
       </w:r>
       <w:r>
-        <w:t xml:space="preserve">statements change from ‘SEN statement’ to ‘SEN statement or healthcare plan’ in 2015 – </w:t>
-      </w:r>
-      <w:proofErr w:type="spellStart"/>
-      <w:r>
-        <w:t>dunno</w:t>
-      </w:r>
-      <w:proofErr w:type="spellEnd"/>
-      <w:r>
-        <w:t xml:space="preserve"> if this changes the measure substantially or </w:t>
-      </w:r>
-      <w:proofErr w:type="gramStart"/>
-      <w:r>
-        <w:t>not</w:t>
-      </w:r>
-      <w:proofErr w:type="gramEnd"/>
+        <w:t>statements change from ‘SEN statement’ to ‘SEN statement or healthcare plan’ in 2015 – dunno if this changes the measure substantially or not</w:t>
+      </w:r>
     </w:p>
     <w:p>
       <w:pPr>
@@ -481,13 +375,8 @@
         </w:numPr>
       </w:pPr>
       <w:r>
-        <w:t xml:space="preserve">Percentages need to be calculated for adopted and missing cos denominator not included in </w:t>
-      </w:r>
-      <w:proofErr w:type="gramStart"/>
-      <w:r>
-        <w:t>data</w:t>
-      </w:r>
-      <w:proofErr w:type="gramEnd"/>
+        <w:t>Percentages need to be calculated for adopted and missing cos denominator not included in data</w:t>
+      </w:r>
     </w:p>
     <w:p>
       <w:pPr>
@@ -497,6 +386,72 @@
           <w:numId w:val="1"/>
         </w:numPr>
       </w:pPr>
+      <w:r>
+        <w:t xml:space="preserve">Legal statuses change in 2018 – </w:t>
+      </w:r>
+    </w:p>
+    <w:p>
+      <w:pPr>
+        <w:pStyle w:val="ListParagraph"/>
+        <w:numPr>
+          <w:ilvl w:val="2"/>
+          <w:numId w:val="1"/>
+        </w:numPr>
+      </w:pPr>
+      <w:r>
+        <w:t>police protection before 2018, emergency protection after – internet says its different so I didn’t merge</w:t>
+      </w:r>
+    </w:p>
+    <w:p>
+      <w:pPr>
+        <w:pStyle w:val="ListParagraph"/>
+        <w:numPr>
+          <w:ilvl w:val="2"/>
+          <w:numId w:val="1"/>
+        </w:numPr>
+      </w:pPr>
+      <w:r>
+        <w:t>no sentenced to youth rehab before 2018</w:t>
+      </w:r>
+    </w:p>
+    <w:p>
+      <w:pPr>
+        <w:pStyle w:val="ListParagraph"/>
+        <w:numPr>
+          <w:ilvl w:val="2"/>
+          <w:numId w:val="1"/>
+        </w:numPr>
+      </w:pPr>
+      <w:r>
+        <w:t>no</w:t>
+      </w:r>
+      <w:r>
+        <w:t xml:space="preserve"> supervision order after 2018</w:t>
+      </w:r>
+    </w:p>
+    <w:p>
+      <w:pPr>
+        <w:pStyle w:val="ListParagraph"/>
+        <w:numPr>
+          <w:ilvl w:val="1"/>
+          <w:numId w:val="1"/>
+        </w:numPr>
+      </w:pPr>
+      <w:r>
+        <w:t>in 2015 DfE forgot to update the CLA_started2014  label to CLA_started2015….</w:t>
+      </w:r>
+    </w:p>
+    <w:p>
+      <w:pPr>
+        <w:pStyle w:val="ListParagraph"/>
+        <w:numPr>
+          <w:ilvl w:val="2"/>
+          <w:numId w:val="1"/>
+        </w:numPr>
+      </w:pPr>
+      <w:r>
+        <w:t>But values are different so will just assume they didn’t click and change the column name</w:t>
+      </w:r>
     </w:p>
     <w:p/>
     <w:sectPr>

</xml_diff>

<commit_message>
I don't wanna stand for your bullshit
</commit_message>
<xml_diff>
--- a/Data notes.docx
+++ b/Data notes.docx
@@ -451,6 +451,33 @@
       </w:pPr>
       <w:r>
         <w:t>But values are different so will just assume they didn’t click and change the column name</w:t>
+      </w:r>
+    </w:p>
+    <w:p>
+      <w:pPr>
+        <w:pStyle w:val="ListParagraph"/>
+        <w:numPr>
+          <w:ilvl w:val="1"/>
+          <w:numId w:val="1"/>
+        </w:numPr>
+      </w:pPr>
+      <w:r>
+        <w:t xml:space="preserve">In 2018 Freed for adoption </w:t>
+      </w:r>
+      <w:r>
+        <w:t>leaves characteristics (I think – needs checking in other data)</w:t>
+      </w:r>
+    </w:p>
+    <w:p>
+      <w:pPr>
+        <w:pStyle w:val="ListParagraph"/>
+        <w:numPr>
+          <w:ilvl w:val="2"/>
+          <w:numId w:val="1"/>
+        </w:numPr>
+      </w:pPr>
+      <w:r>
+        <w:t>Okay but this literally no one so chill</w:t>
       </w:r>
     </w:p>
     <w:p/>

</xml_diff>

<commit_message>
if you are poorly I will send poetry
</commit_message>
<xml_diff>
--- a/Data notes.docx
+++ b/Data notes.docx
@@ -65,20 +65,33 @@
         </w:numPr>
       </w:pPr>
       <w:r>
-        <w:t>– underlying has LA from before 2013 and after 2016. In the middle we have to use the excel sheets</w:t>
-      </w:r>
-    </w:p>
-    <w:p>
-      <w:pPr>
-        <w:pStyle w:val="ListParagraph"/>
-        <w:numPr>
-          <w:ilvl w:val="1"/>
-          <w:numId w:val="1"/>
-        </w:numPr>
-      </w:pPr>
-      <w:r>
-        <w:t>school exclusions only recorded to 2012 in the LA_2013 excel files</w:t>
-      </w:r>
+        <w:t xml:space="preserve">– underlying has LA from before 2013 and after 2016. In the middle we </w:t>
+      </w:r>
+      <w:proofErr w:type="gramStart"/>
+      <w:r>
+        <w:t>have to</w:t>
+      </w:r>
+      <w:proofErr w:type="gramEnd"/>
+      <w:r>
+        <w:t xml:space="preserve"> use the excel sheets</w:t>
+      </w:r>
+    </w:p>
+    <w:p>
+      <w:pPr>
+        <w:pStyle w:val="ListParagraph"/>
+        <w:numPr>
+          <w:ilvl w:val="1"/>
+          <w:numId w:val="1"/>
+        </w:numPr>
+      </w:pPr>
+      <w:r>
+        <w:t xml:space="preserve">school exclusions only recorded to 2012 in the LA_2013 excel </w:t>
+      </w:r>
+      <w:proofErr w:type="gramStart"/>
+      <w:r>
+        <w:t>files</w:t>
+      </w:r>
+      <w:proofErr w:type="gramEnd"/>
     </w:p>
     <w:p>
       <w:pPr>
@@ -89,8 +102,13 @@
         </w:numPr>
       </w:pPr>
       <w:r>
-        <w:t>honestly wtf</w:t>
-      </w:r>
+        <w:t xml:space="preserve">honestly </w:t>
+      </w:r>
+      <w:proofErr w:type="gramStart"/>
+      <w:r>
+        <w:t>wtf</w:t>
+      </w:r>
+      <w:proofErr w:type="gramEnd"/>
     </w:p>
     <w:p>
       <w:pPr>
@@ -101,8 +119,13 @@
         </w:numPr>
       </w:pPr>
       <w:r>
-        <w:t>ah okay, same for next year – must take longer to process</w:t>
-      </w:r>
+        <w:t xml:space="preserve">ah okay, same for next year – must take longer to </w:t>
+      </w:r>
+      <w:proofErr w:type="gramStart"/>
+      <w:r>
+        <w:t>process</w:t>
+      </w:r>
+      <w:proofErr w:type="gramEnd"/>
     </w:p>
     <w:p>
       <w:pPr>
@@ -131,20 +154,30 @@
         </w:numPr>
       </w:pPr>
       <w:r>
-        <w:t>Then changes in 2016 again – English requires either lit or lang not both</w:t>
-      </w:r>
-    </w:p>
-    <w:p>
-      <w:pPr>
-        <w:pStyle w:val="ListParagraph"/>
-        <w:numPr>
-          <w:ilvl w:val="1"/>
-          <w:numId w:val="1"/>
-        </w:numPr>
-      </w:pPr>
-      <w:r>
-        <w:t>2013,14,15,16 – raw data not available at LA level, just excel sheets with percentages</w:t>
-      </w:r>
+        <w:t xml:space="preserve">Then changes in 2016 again – English requires either lit or lang not </w:t>
+      </w:r>
+      <w:proofErr w:type="gramStart"/>
+      <w:r>
+        <w:t>both</w:t>
+      </w:r>
+      <w:proofErr w:type="gramEnd"/>
+    </w:p>
+    <w:p>
+      <w:pPr>
+        <w:pStyle w:val="ListParagraph"/>
+        <w:numPr>
+          <w:ilvl w:val="1"/>
+          <w:numId w:val="1"/>
+        </w:numPr>
+      </w:pPr>
+      <w:r>
+        <w:t xml:space="preserve">2013,14,15,16 – raw data not available at LA level, just excel sheets with </w:t>
+      </w:r>
+      <w:proofErr w:type="gramStart"/>
+      <w:r>
+        <w:t>percentages</w:t>
+      </w:r>
+      <w:proofErr w:type="gramEnd"/>
     </w:p>
     <w:p>
       <w:pPr>
@@ -155,19 +188,35 @@
         </w:numPr>
       </w:pPr>
       <w:r>
-        <w:t>We will have to multiply percentages to get raw numbers and this will not be 100% accurate (could end up with 33.2 children e.g.)</w:t>
-      </w:r>
-    </w:p>
-    <w:p>
-      <w:pPr>
-        <w:pStyle w:val="ListParagraph"/>
-        <w:numPr>
-          <w:ilvl w:val="1"/>
-          <w:numId w:val="1"/>
-        </w:numPr>
-      </w:pPr>
-      <w:r>
-        <w:t>KS1 just wiped out after 2016? Probably not but no longer reported? Or just missing from interactive</w:t>
+        <w:t xml:space="preserve">We will have to multiply percentages to get raw </w:t>
+      </w:r>
+      <w:proofErr w:type="gramStart"/>
+      <w:r>
+        <w:t>numbers</w:t>
+      </w:r>
+      <w:proofErr w:type="gramEnd"/>
+      <w:r>
+        <w:t xml:space="preserve"> and this will not be 100% accurate (could end up with 33.2 children e.g.)</w:t>
+      </w:r>
+    </w:p>
+    <w:p>
+      <w:pPr>
+        <w:pStyle w:val="ListParagraph"/>
+        <w:numPr>
+          <w:ilvl w:val="1"/>
+          <w:numId w:val="1"/>
+        </w:numPr>
+      </w:pPr>
+      <w:r>
+        <w:t xml:space="preserve">KS1 just wiped out after 2016? Probably not but no longer </w:t>
+      </w:r>
+      <w:proofErr w:type="gramStart"/>
+      <w:r>
+        <w:t>reported?</w:t>
+      </w:r>
+      <w:proofErr w:type="gramEnd"/>
+      <w:r>
+        <w:t xml:space="preserve"> Or just missing from interactive</w:t>
       </w:r>
       <w:r>
         <w:t xml:space="preserve"> table creator?</w:t>
@@ -203,8 +252,13 @@
         <w:t>st</w:t>
       </w:r>
       <w:r>
-        <w:t xml:space="preserve"> march</w:t>
-      </w:r>
+        <w:t xml:space="preserve"> </w:t>
+      </w:r>
+      <w:proofErr w:type="gramStart"/>
+      <w:r>
+        <w:t>march</w:t>
+      </w:r>
+      <w:proofErr w:type="gramEnd"/>
     </w:p>
     <w:p>
       <w:pPr>
@@ -233,8 +287,13 @@
         </w:numPr>
       </w:pPr>
       <w:r>
-        <w:t>KS2 labels changes from achieving ‘level 4’ to achieving ‘expected standard’… not sure what that means</w:t>
-      </w:r>
+        <w:t xml:space="preserve">KS2 labels changes from achieving ‘level 4’ to achieving ‘expected standard’… not sure what that </w:t>
+      </w:r>
+      <w:proofErr w:type="gramStart"/>
+      <w:r>
+        <w:t>means</w:t>
+      </w:r>
+      <w:proofErr w:type="gramEnd"/>
     </w:p>
     <w:p>
       <w:pPr>
@@ -262,20 +321,30 @@
         <w:t xml:space="preserve">writing </w:t>
       </w:r>
       <w:r>
-        <w:t>in 2014</w:t>
-      </w:r>
-    </w:p>
-    <w:p>
-      <w:pPr>
-        <w:pStyle w:val="ListParagraph"/>
-        <w:numPr>
-          <w:ilvl w:val="1"/>
-          <w:numId w:val="1"/>
-        </w:numPr>
-      </w:pPr>
-      <w:r>
-        <w:t>Development checks start off 5 and under, move to under 5</w:t>
-      </w:r>
+        <w:t xml:space="preserve">in </w:t>
+      </w:r>
+      <w:proofErr w:type="gramStart"/>
+      <w:r>
+        <w:t>2014</w:t>
+      </w:r>
+      <w:proofErr w:type="gramEnd"/>
+    </w:p>
+    <w:p>
+      <w:pPr>
+        <w:pStyle w:val="ListParagraph"/>
+        <w:numPr>
+          <w:ilvl w:val="1"/>
+          <w:numId w:val="1"/>
+        </w:numPr>
+      </w:pPr>
+      <w:r>
+        <w:t xml:space="preserve">Development checks start off 5 and under, move to under </w:t>
+      </w:r>
+      <w:proofErr w:type="gramStart"/>
+      <w:r>
+        <w:t>5</w:t>
+      </w:r>
+      <w:proofErr w:type="gramEnd"/>
     </w:p>
     <w:p>
       <w:pPr>
@@ -383,8 +452,13 @@
       </w:r>
       <w:proofErr w:type="spellEnd"/>
       <w:r>
-        <w:t xml:space="preserve"> if this changes the measure substantially or not</w:t>
-      </w:r>
+        <w:t xml:space="preserve"> if this changes the measure substantially or </w:t>
+      </w:r>
+      <w:proofErr w:type="gramStart"/>
+      <w:r>
+        <w:t>not</w:t>
+      </w:r>
+      <w:proofErr w:type="gramEnd"/>
     </w:p>
     <w:p>
       <w:pPr>
@@ -407,8 +481,13 @@
         </w:numPr>
       </w:pPr>
       <w:r>
-        <w:t>Percentages need to be calculated for adopted and missing cos denominator not included in data</w:t>
-      </w:r>
+        <w:t xml:space="preserve">Percentages need to be calculated for adopted and missing cos denominator not included in </w:t>
+      </w:r>
+      <w:proofErr w:type="gramStart"/>
+      <w:r>
+        <w:t>data</w:t>
+      </w:r>
+      <w:proofErr w:type="gramEnd"/>
     </w:p>
     <w:p>
       <w:pPr>
@@ -431,7 +510,15 @@
         </w:numPr>
       </w:pPr>
       <w:r>
-        <w:t>police protection before 2018, emergency protection after – internet says its different so I didn’t merge</w:t>
+        <w:t xml:space="preserve">police protection before 2018, emergency protection after – internet says its </w:t>
+      </w:r>
+      <w:proofErr w:type="gramStart"/>
+      <w:r>
+        <w:t>different</w:t>
+      </w:r>
+      <w:proofErr w:type="gramEnd"/>
+      <w:r>
+        <w:t xml:space="preserve"> so I didn’t merge</w:t>
       </w:r>
     </w:p>
     <w:p>
@@ -482,8 +569,13 @@
         </w:numPr>
       </w:pPr>
       <w:r>
-        <w:t>But values are different so will just assume they didn’t click and change the column name</w:t>
-      </w:r>
+        <w:t xml:space="preserve">But values are different so will just assume they didn’t click and change the column </w:t>
+      </w:r>
+      <w:proofErr w:type="gramStart"/>
+      <w:r>
+        <w:t>name</w:t>
+      </w:r>
+      <w:proofErr w:type="gramEnd"/>
     </w:p>
     <w:p>
       <w:pPr>
@@ -521,8 +613,13 @@
         </w:numPr>
       </w:pPr>
       <w:r>
-        <w:t>Reason for change of placement was ‘experimental statistics before 2017</w:t>
-      </w:r>
+        <w:t xml:space="preserve">Reason for change of placement was ‘experimental statistics before </w:t>
+      </w:r>
+      <w:proofErr w:type="gramStart"/>
+      <w:r>
+        <w:t>2017</w:t>
+      </w:r>
+      <w:proofErr w:type="gramEnd"/>
     </w:p>
     <w:p>
       <w:pPr>
@@ -532,15 +629,49 @@
           <w:numId w:val="1"/>
         </w:numPr>
       </w:pPr>
-      <w:r>
-        <w:t>So I excluded it for now??? Vibes???</w:t>
-      </w:r>
-    </w:p>
-    <w:p>
-      <w:pPr>
-        <w:pStyle w:val="ListParagraph"/>
-        <w:numPr>
-          <w:ilvl w:val="2"/>
+      <w:proofErr w:type="gramStart"/>
+      <w:r>
+        <w:t>So</w:t>
+      </w:r>
+      <w:proofErr w:type="gramEnd"/>
+      <w:r>
+        <w:t xml:space="preserve"> I excluded it for now??? Vibes???</w:t>
+      </w:r>
+    </w:p>
+    <w:p>
+      <w:pPr>
+        <w:pStyle w:val="ListParagraph"/>
+        <w:numPr>
+          <w:ilvl w:val="1"/>
+          <w:numId w:val="1"/>
+        </w:numPr>
+      </w:pPr>
+      <w:r>
+        <w:lastRenderedPageBreak/>
+        <w:t xml:space="preserve">In 2014 there was a measure for: </w:t>
+      </w:r>
+      <w:proofErr w:type="spellStart"/>
+      <w:r>
+        <w:t>CLA_Moth</w:t>
+      </w:r>
+      <w:proofErr w:type="spellEnd"/>
+      <w:r>
+        <w:t xml:space="preserve">: Children looked after </w:t>
+      </w:r>
+      <w:proofErr w:type="gramStart"/>
+      <w:r>
+        <w:t>at</w:t>
+      </w:r>
+      <w:proofErr w:type="gramEnd"/>
+      <w:r>
+        <w:t xml:space="preserve"> 31 March 2014 who are mothers</w:t>
+      </w:r>
+    </w:p>
+    <w:p>
+      <w:pPr>
+        <w:pStyle w:val="ListParagraph"/>
+        <w:numPr>
+          <w:ilvl w:val="1"/>
           <w:numId w:val="1"/>
         </w:numPr>
       </w:pPr>

</xml_diff>

<commit_message>
le temps est ben
</commit_message>
<xml_diff>
--- a/Data notes.docx
+++ b/Data notes.docx
@@ -32,17 +32,8 @@
           <w:b/>
           <w:bCs/>
         </w:rPr>
-        <w:t xml:space="preserve">SSDA903 = no </w:t>
-      </w:r>
-      <w:proofErr w:type="spellStart"/>
-      <w:r>
-        <w:rPr>
-          <w:b/>
-          <w:bCs/>
-        </w:rPr>
-        <w:t>api</w:t>
-      </w:r>
-      <w:proofErr w:type="spellEnd"/>
+        <w:t>SSDA903 = no api</w:t>
+      </w:r>
     </w:p>
     <w:p>
       <w:pPr>
@@ -65,33 +56,20 @@
         </w:numPr>
       </w:pPr>
       <w:r>
-        <w:t xml:space="preserve">– underlying has LA from before 2013 and after 2016. In the middle we </w:t>
-      </w:r>
-      <w:proofErr w:type="gramStart"/>
-      <w:r>
-        <w:t>have to</w:t>
-      </w:r>
-      <w:proofErr w:type="gramEnd"/>
-      <w:r>
-        <w:t xml:space="preserve"> use the excel sheets</w:t>
-      </w:r>
-    </w:p>
-    <w:p>
-      <w:pPr>
-        <w:pStyle w:val="ListParagraph"/>
-        <w:numPr>
-          <w:ilvl w:val="1"/>
-          <w:numId w:val="1"/>
-        </w:numPr>
-      </w:pPr>
-      <w:r>
-        <w:t xml:space="preserve">school exclusions only recorded to 2012 in the LA_2013 excel </w:t>
-      </w:r>
-      <w:proofErr w:type="gramStart"/>
-      <w:r>
-        <w:t>files</w:t>
-      </w:r>
-      <w:proofErr w:type="gramEnd"/>
+        <w:t>– underlying has LA from before 2013 and after 2016. In the middle we have to use the excel sheets</w:t>
+      </w:r>
+    </w:p>
+    <w:p>
+      <w:pPr>
+        <w:pStyle w:val="ListParagraph"/>
+        <w:numPr>
+          <w:ilvl w:val="1"/>
+          <w:numId w:val="1"/>
+        </w:numPr>
+      </w:pPr>
+      <w:r>
+        <w:t>school exclusions only recorded to 2012 in the LA_2013 excel files</w:t>
+      </w:r>
     </w:p>
     <w:p>
       <w:pPr>
@@ -102,13 +80,8 @@
         </w:numPr>
       </w:pPr>
       <w:r>
-        <w:t xml:space="preserve">honestly </w:t>
-      </w:r>
-      <w:proofErr w:type="gramStart"/>
-      <w:r>
-        <w:t>wtf</w:t>
-      </w:r>
-      <w:proofErr w:type="gramEnd"/>
+        <w:t>honestly wtf</w:t>
+      </w:r>
     </w:p>
     <w:p>
       <w:pPr>
@@ -119,13 +92,8 @@
         </w:numPr>
       </w:pPr>
       <w:r>
-        <w:t xml:space="preserve">ah okay, same for next year – must take longer to </w:t>
-      </w:r>
-      <w:proofErr w:type="gramStart"/>
-      <w:r>
-        <w:t>process</w:t>
-      </w:r>
-      <w:proofErr w:type="gramEnd"/>
+        <w:t>ah okay, same for next year – must take longer to process</w:t>
+      </w:r>
     </w:p>
     <w:p>
       <w:pPr>
@@ -154,30 +122,20 @@
         </w:numPr>
       </w:pPr>
       <w:r>
-        <w:t xml:space="preserve">Then changes in 2016 again – English requires either lit or lang not </w:t>
-      </w:r>
-      <w:proofErr w:type="gramStart"/>
-      <w:r>
-        <w:t>both</w:t>
-      </w:r>
-      <w:proofErr w:type="gramEnd"/>
-    </w:p>
-    <w:p>
-      <w:pPr>
-        <w:pStyle w:val="ListParagraph"/>
-        <w:numPr>
-          <w:ilvl w:val="1"/>
-          <w:numId w:val="1"/>
-        </w:numPr>
-      </w:pPr>
-      <w:r>
-        <w:t xml:space="preserve">2013,14,15,16 – raw data not available at LA level, just excel sheets with </w:t>
-      </w:r>
-      <w:proofErr w:type="gramStart"/>
-      <w:r>
-        <w:t>percentages</w:t>
-      </w:r>
-      <w:proofErr w:type="gramEnd"/>
+        <w:t>Then changes in 2016 again – English requires either lit or lang not both</w:t>
+      </w:r>
+    </w:p>
+    <w:p>
+      <w:pPr>
+        <w:pStyle w:val="ListParagraph"/>
+        <w:numPr>
+          <w:ilvl w:val="1"/>
+          <w:numId w:val="1"/>
+        </w:numPr>
+      </w:pPr>
+      <w:r>
+        <w:t>2013,14,15,16 – raw data not available at LA level, just excel sheets with percentages</w:t>
+      </w:r>
     </w:p>
     <w:p>
       <w:pPr>
@@ -188,35 +146,19 @@
         </w:numPr>
       </w:pPr>
       <w:r>
-        <w:t xml:space="preserve">We will have to multiply percentages to get raw </w:t>
-      </w:r>
-      <w:proofErr w:type="gramStart"/>
-      <w:r>
-        <w:t>numbers</w:t>
-      </w:r>
-      <w:proofErr w:type="gramEnd"/>
-      <w:r>
-        <w:t xml:space="preserve"> and this will not be 100% accurate (could end up with 33.2 children e.g.)</w:t>
-      </w:r>
-    </w:p>
-    <w:p>
-      <w:pPr>
-        <w:pStyle w:val="ListParagraph"/>
-        <w:numPr>
-          <w:ilvl w:val="1"/>
-          <w:numId w:val="1"/>
-        </w:numPr>
-      </w:pPr>
-      <w:r>
-        <w:t xml:space="preserve">KS1 just wiped out after 2016? Probably not but no longer </w:t>
-      </w:r>
-      <w:proofErr w:type="gramStart"/>
-      <w:r>
-        <w:t>reported?</w:t>
-      </w:r>
-      <w:proofErr w:type="gramEnd"/>
-      <w:r>
-        <w:t xml:space="preserve"> Or just missing from interactive</w:t>
+        <w:t>We will have to multiply percentages to get raw numbers and this will not be 100% accurate (could end up with 33.2 children e.g.)</w:t>
+      </w:r>
+    </w:p>
+    <w:p>
+      <w:pPr>
+        <w:pStyle w:val="ListParagraph"/>
+        <w:numPr>
+          <w:ilvl w:val="1"/>
+          <w:numId w:val="1"/>
+        </w:numPr>
+      </w:pPr>
+      <w:r>
+        <w:t>KS1 just wiped out after 2016? Probably not but no longer reported? Or just missing from interactive</w:t>
       </w:r>
       <w:r>
         <w:t xml:space="preserve"> table creator?</w:t>
@@ -252,13 +194,8 @@
         <w:t>st</w:t>
       </w:r>
       <w:r>
-        <w:t xml:space="preserve"> </w:t>
-      </w:r>
-      <w:proofErr w:type="gramStart"/>
-      <w:r>
-        <w:t>march</w:t>
-      </w:r>
-      <w:proofErr w:type="gramEnd"/>
+        <w:t xml:space="preserve"> march</w:t>
+      </w:r>
     </w:p>
     <w:p>
       <w:pPr>
@@ -287,13 +224,8 @@
         </w:numPr>
       </w:pPr>
       <w:r>
-        <w:t xml:space="preserve">KS2 labels changes from achieving ‘level 4’ to achieving ‘expected standard’… not sure what that </w:t>
-      </w:r>
-      <w:proofErr w:type="gramStart"/>
-      <w:r>
-        <w:t>means</w:t>
-      </w:r>
-      <w:proofErr w:type="gramEnd"/>
+        <w:t>KS2 labels changes from achieving ‘level 4’ to achieving ‘expected standard’… not sure what that means</w:t>
+      </w:r>
     </w:p>
     <w:p>
       <w:pPr>
@@ -306,11 +238,9 @@
       <w:r>
         <w:t xml:space="preserve">And changes from </w:t>
       </w:r>
-      <w:proofErr w:type="spellStart"/>
       <w:r>
         <w:t>english</w:t>
       </w:r>
-      <w:proofErr w:type="spellEnd"/>
       <w:r>
         <w:t xml:space="preserve"> to reading</w:t>
       </w:r>
@@ -321,30 +251,20 @@
         <w:t xml:space="preserve">writing </w:t>
       </w:r>
       <w:r>
-        <w:t xml:space="preserve">in </w:t>
-      </w:r>
-      <w:proofErr w:type="gramStart"/>
-      <w:r>
-        <w:t>2014</w:t>
-      </w:r>
-      <w:proofErr w:type="gramEnd"/>
-    </w:p>
-    <w:p>
-      <w:pPr>
-        <w:pStyle w:val="ListParagraph"/>
-        <w:numPr>
-          <w:ilvl w:val="1"/>
-          <w:numId w:val="1"/>
-        </w:numPr>
-      </w:pPr>
-      <w:r>
-        <w:t xml:space="preserve">Development checks start off 5 and under, move to under </w:t>
-      </w:r>
-      <w:proofErr w:type="gramStart"/>
-      <w:r>
-        <w:t>5</w:t>
-      </w:r>
-      <w:proofErr w:type="gramEnd"/>
+        <w:t>in 2014</w:t>
+      </w:r>
+    </w:p>
+    <w:p>
+      <w:pPr>
+        <w:pStyle w:val="ListParagraph"/>
+        <w:numPr>
+          <w:ilvl w:val="1"/>
+          <w:numId w:val="1"/>
+        </w:numPr>
+      </w:pPr>
+      <w:r>
+        <w:t>Development checks start off 5 and under, move to under 5</w:t>
+      </w:r>
     </w:p>
     <w:p>
       <w:pPr>
@@ -366,21 +286,8 @@
           <w:numId w:val="1"/>
         </w:numPr>
       </w:pPr>
-      <w:proofErr w:type="spellStart"/>
-      <w:r>
-        <w:t>Sooooo</w:t>
-      </w:r>
-      <w:proofErr w:type="spellEnd"/>
-      <w:r>
-        <w:t xml:space="preserve"> close! Keep trying </w:t>
-      </w:r>
-      <w:proofErr w:type="spellStart"/>
-      <w:r>
-        <w:t>tho</w:t>
-      </w:r>
-      <w:proofErr w:type="spellEnd"/>
-      <w:r>
-        <w:t>…</w:t>
+      <w:r>
+        <w:t>Sooooo close! Keep trying tho…</w:t>
       </w:r>
     </w:p>
     <w:p>
@@ -444,21 +351,8 @@
         <w:t xml:space="preserve">Labels for SEN </w:t>
       </w:r>
       <w:r>
-        <w:t xml:space="preserve">statements change from ‘SEN statement’ to ‘SEN statement or healthcare plan’ in 2015 – </w:t>
-      </w:r>
-      <w:proofErr w:type="spellStart"/>
-      <w:r>
-        <w:t>dunno</w:t>
-      </w:r>
-      <w:proofErr w:type="spellEnd"/>
-      <w:r>
-        <w:t xml:space="preserve"> if this changes the measure substantially or </w:t>
-      </w:r>
-      <w:proofErr w:type="gramStart"/>
-      <w:r>
-        <w:t>not</w:t>
-      </w:r>
-      <w:proofErr w:type="gramEnd"/>
+        <w:t>statements change from ‘SEN statement’ to ‘SEN statement or healthcare plan’ in 2015 – dunno if this changes the measure substantially or not</w:t>
+      </w:r>
     </w:p>
     <w:p>
       <w:pPr>
@@ -481,13 +375,8 @@
         </w:numPr>
       </w:pPr>
       <w:r>
-        <w:t xml:space="preserve">Percentages need to be calculated for adopted and missing cos denominator not included in </w:t>
-      </w:r>
-      <w:proofErr w:type="gramStart"/>
-      <w:r>
-        <w:t>data</w:t>
-      </w:r>
-      <w:proofErr w:type="gramEnd"/>
+        <w:t>Percentages need to be calculated for adopted and missing cos denominator not included in data</w:t>
+      </w:r>
     </w:p>
     <w:p>
       <w:pPr>
@@ -510,15 +399,7 @@
         </w:numPr>
       </w:pPr>
       <w:r>
-        <w:t xml:space="preserve">police protection before 2018, emergency protection after – internet says its </w:t>
-      </w:r>
-      <w:proofErr w:type="gramStart"/>
-      <w:r>
-        <w:t>different</w:t>
-      </w:r>
-      <w:proofErr w:type="gramEnd"/>
-      <w:r>
-        <w:t xml:space="preserve"> so I didn’t merge</w:t>
+        <w:t>police protection before 2018, emergency protection after – internet says its different so I didn’t merge</w:t>
       </w:r>
     </w:p>
     <w:p>
@@ -569,13 +450,8 @@
         </w:numPr>
       </w:pPr>
       <w:r>
-        <w:t xml:space="preserve">But values are different so will just assume they didn’t click and change the column </w:t>
-      </w:r>
-      <w:proofErr w:type="gramStart"/>
-      <w:r>
-        <w:t>name</w:t>
-      </w:r>
-      <w:proofErr w:type="gramEnd"/>
+        <w:t>But values are different so will just assume they didn’t click and change the column name</w:t>
+      </w:r>
     </w:p>
     <w:p>
       <w:pPr>
@@ -613,13 +489,8 @@
         </w:numPr>
       </w:pPr>
       <w:r>
-        <w:t xml:space="preserve">Reason for change of placement was ‘experimental statistics before </w:t>
-      </w:r>
-      <w:proofErr w:type="gramStart"/>
-      <w:r>
-        <w:t>2017</w:t>
-      </w:r>
-      <w:proofErr w:type="gramEnd"/>
+        <w:t>Reason for change of placement was ‘experimental statistics before 2017</w:t>
+      </w:r>
     </w:p>
     <w:p>
       <w:pPr>
@@ -629,13 +500,8 @@
           <w:numId w:val="1"/>
         </w:numPr>
       </w:pPr>
-      <w:proofErr w:type="gramStart"/>
-      <w:r>
-        <w:t>So</w:t>
-      </w:r>
-      <w:proofErr w:type="gramEnd"/>
-      <w:r>
-        <w:t xml:space="preserve"> I excluded it for now??? Vibes???</w:t>
+      <w:r>
+        <w:t>So I excluded it for now??? Vibes???</w:t>
       </w:r>
     </w:p>
     <w:p>
@@ -650,31 +516,45 @@
         <w:lastRenderedPageBreak/>
         <w:t xml:space="preserve">In 2014 there was a measure for: </w:t>
       </w:r>
-      <w:proofErr w:type="spellStart"/>
-      <w:r>
-        <w:t>CLA_Moth</w:t>
-      </w:r>
-      <w:proofErr w:type="spellEnd"/>
-      <w:r>
-        <w:t xml:space="preserve">: Children looked after </w:t>
-      </w:r>
-      <w:proofErr w:type="gramStart"/>
-      <w:r>
-        <w:t>at</w:t>
-      </w:r>
-      <w:proofErr w:type="gramEnd"/>
-      <w:r>
-        <w:t xml:space="preserve"> 31 March 2014 who are mothers</w:t>
-      </w:r>
-    </w:p>
-    <w:p>
-      <w:pPr>
-        <w:pStyle w:val="ListParagraph"/>
-        <w:numPr>
-          <w:ilvl w:val="1"/>
-          <w:numId w:val="1"/>
-        </w:numPr>
-      </w:pPr>
+      <w:r>
+        <w:t>CLA_Moth: Children looked after at 31 March 2014 who are mothers</w:t>
+      </w:r>
+    </w:p>
+    <w:p>
+      <w:pPr>
+        <w:pStyle w:val="ListParagraph"/>
+        <w:numPr>
+          <w:ilvl w:val="1"/>
+          <w:numId w:val="1"/>
+        </w:numPr>
+      </w:pPr>
+      <w:r>
+        <w:t>Missing data starts properly in 2015 – before then just number missing on 31</w:t>
+      </w:r>
+      <w:r>
+        <w:rPr>
+          <w:vertAlign w:val="superscript"/>
+        </w:rPr>
+        <w:t>st</w:t>
+      </w:r>
+      <w:r>
+        <w:t xml:space="preserve"> of March but this is always zero at the la level and discontinued after 2018 anywayyyyy</w:t>
+      </w:r>
+    </w:p>
+    <w:p>
+      <w:pPr>
+        <w:pStyle w:val="ListParagraph"/>
+        <w:numPr>
+          <w:ilvl w:val="1"/>
+          <w:numId w:val="1"/>
+        </w:numPr>
+      </w:pPr>
+      <w:r>
+        <w:t xml:space="preserve">Stability is a mess too – 2014 reports number of children with 1 vs 2 vs 3 (not 3 and more!!! Ffs lads). </w:t>
+      </w:r>
+      <w:r>
+        <w:t>Number of children looked after in same place for 2 yrs is there but no feckin’ denominator --- brilliant well done to the cunts in charge</w:t>
+      </w:r>
     </w:p>
     <w:p/>
     <w:sectPr>

</xml_diff>

<commit_message>
give me just a little more time
</commit_message>
<xml_diff>
--- a/Data notes.docx
+++ b/Data notes.docx
@@ -32,8 +32,17 @@
           <w:b/>
           <w:bCs/>
         </w:rPr>
-        <w:t>SSDA903 = no api</w:t>
-      </w:r>
+        <w:t xml:space="preserve">SSDA903 = no </w:t>
+      </w:r>
+      <w:proofErr w:type="spellStart"/>
+      <w:r>
+        <w:rPr>
+          <w:b/>
+          <w:bCs/>
+        </w:rPr>
+        <w:t>api</w:t>
+      </w:r>
+      <w:proofErr w:type="spellEnd"/>
     </w:p>
     <w:p>
       <w:pPr>
@@ -238,9 +247,11 @@
       <w:r>
         <w:t xml:space="preserve">And changes from </w:t>
       </w:r>
+      <w:proofErr w:type="spellStart"/>
       <w:r>
         <w:t>english</w:t>
       </w:r>
+      <w:proofErr w:type="spellEnd"/>
       <w:r>
         <w:t xml:space="preserve"> to reading</w:t>
       </w:r>
@@ -286,8 +297,21 @@
           <w:numId w:val="1"/>
         </w:numPr>
       </w:pPr>
-      <w:r>
-        <w:t>Sooooo close! Keep trying tho…</w:t>
+      <w:proofErr w:type="spellStart"/>
+      <w:r>
+        <w:t>Sooooo</w:t>
+      </w:r>
+      <w:proofErr w:type="spellEnd"/>
+      <w:r>
+        <w:t xml:space="preserve"> close! Keep trying </w:t>
+      </w:r>
+      <w:proofErr w:type="spellStart"/>
+      <w:r>
+        <w:t>tho</w:t>
+      </w:r>
+      <w:proofErr w:type="spellEnd"/>
+      <w:r>
+        <w:t>…</w:t>
       </w:r>
     </w:p>
     <w:p>
@@ -351,7 +375,15 @@
         <w:t xml:space="preserve">Labels for SEN </w:t>
       </w:r>
       <w:r>
-        <w:t>statements change from ‘SEN statement’ to ‘SEN statement or healthcare plan’ in 2015 – dunno if this changes the measure substantially or not</w:t>
+        <w:t xml:space="preserve">statements change from ‘SEN statement’ to ‘SEN statement or healthcare plan’ in 2015 – </w:t>
+      </w:r>
+      <w:proofErr w:type="spellStart"/>
+      <w:r>
+        <w:t>dunno</w:t>
+      </w:r>
+      <w:proofErr w:type="spellEnd"/>
+      <w:r>
+        <w:t xml:space="preserve"> if this changes the measure substantially or not</w:t>
       </w:r>
     </w:p>
     <w:p>
@@ -516,8 +548,13 @@
         <w:lastRenderedPageBreak/>
         <w:t xml:space="preserve">In 2014 there was a measure for: </w:t>
       </w:r>
-      <w:r>
-        <w:t>CLA_Moth: Children looked after at 31 March 2014 who are mothers</w:t>
+      <w:proofErr w:type="spellStart"/>
+      <w:r>
+        <w:t>CLA_Moth</w:t>
+      </w:r>
+      <w:proofErr w:type="spellEnd"/>
+      <w:r>
+        <w:t>: Children looked after at 31 March 2014 who are mothers</w:t>
       </w:r>
     </w:p>
     <w:p>
@@ -538,8 +575,13 @@
         <w:t>st</w:t>
       </w:r>
       <w:r>
-        <w:t xml:space="preserve"> of March but this is always zero at the la level and discontinued after 2018 anywayyyyy</w:t>
-      </w:r>
+        <w:t xml:space="preserve"> of March but this is always zero at the la level and discontinued after 2018 </w:t>
+      </w:r>
+      <w:proofErr w:type="spellStart"/>
+      <w:r>
+        <w:t>anywayyyyy</w:t>
+      </w:r>
+      <w:proofErr w:type="spellEnd"/>
     </w:p>
     <w:p>
       <w:pPr>
@@ -553,20 +595,49 @@
         <w:t xml:space="preserve">Stability is a mess too – 2014 reports number of children with 1 vs 2 vs 3 (not 3 and more!!! Ffs lads). </w:t>
       </w:r>
       <w:r>
-        <w:t>Number of children looked after in same place for 2 yrs is there but no feckin’ denominator --- brilliant well done to the cunts in charge</w:t>
-      </w:r>
-    </w:p>
-    <w:p>
-      <w:pPr>
-        <w:pStyle w:val="ListParagraph"/>
-        <w:numPr>
-          <w:ilvl w:val="1"/>
-          <w:numId w:val="1"/>
-        </w:numPr>
-      </w:pPr>
-      <w:r>
-        <w:t>Ceased has two adoption options before 2018, will combine them probably some missing values because of this thooooo</w:t>
-      </w:r>
+        <w:t xml:space="preserve">Number of children looked after in same place for 2 </w:t>
+      </w:r>
+      <w:proofErr w:type="spellStart"/>
+      <w:r>
+        <w:t>yrs</w:t>
+      </w:r>
+      <w:proofErr w:type="spellEnd"/>
+      <w:r>
+        <w:t xml:space="preserve"> is there but no </w:t>
+      </w:r>
+      <w:proofErr w:type="spellStart"/>
+      <w:r>
+        <w:t>feckin</w:t>
+      </w:r>
+      <w:proofErr w:type="spellEnd"/>
+      <w:r>
+        <w:t xml:space="preserve">’ denominator --- brilliant well done to the </w:t>
+      </w:r>
+      <w:proofErr w:type="spellStart"/>
+      <w:r>
+        <w:t>cunts</w:t>
+      </w:r>
+      <w:proofErr w:type="spellEnd"/>
+      <w:r>
+        <w:t xml:space="preserve"> in charge</w:t>
+      </w:r>
+    </w:p>
+    <w:p>
+      <w:pPr>
+        <w:pStyle w:val="ListParagraph"/>
+        <w:numPr>
+          <w:ilvl w:val="1"/>
+          <w:numId w:val="1"/>
+        </w:numPr>
+      </w:pPr>
+      <w:r>
+        <w:t xml:space="preserve">Ceased has two adoption options before 2018, will combine them probably some missing values because of this </w:t>
+      </w:r>
+      <w:proofErr w:type="spellStart"/>
+      <w:r>
+        <w:t>thooooo</w:t>
+      </w:r>
+      <w:proofErr w:type="spellEnd"/>
     </w:p>
     <w:p>
       <w:pPr>
@@ -581,6 +652,42 @@
       </w:r>
       <w:r>
         <w:t>special guardianship orders</w:t>
+      </w:r>
+    </w:p>
+    <w:p>
+      <w:pPr>
+        <w:pStyle w:val="ListParagraph"/>
+        <w:numPr>
+          <w:ilvl w:val="1"/>
+          <w:numId w:val="1"/>
+        </w:numPr>
+      </w:pPr>
+      <w:r>
+        <w:t>Pretty sure the 2014 value for ceased aged 16 is WRONG</w:t>
+      </w:r>
+    </w:p>
+    <w:p>
+      <w:pPr>
+        <w:pStyle w:val="ListParagraph"/>
+        <w:numPr>
+          <w:ilvl w:val="2"/>
+          <w:numId w:val="1"/>
+        </w:numPr>
+      </w:pPr>
+      <w:r>
+        <w:t>There are two values – one for ‘aged 16’ and one for ‘aged 16 and over’ but for all LAs they are the same</w:t>
+      </w:r>
+    </w:p>
+    <w:p>
+      <w:pPr>
+        <w:pStyle w:val="ListParagraph"/>
+        <w:numPr>
+          <w:ilvl w:val="2"/>
+          <w:numId w:val="1"/>
+        </w:numPr>
+      </w:pPr>
+      <w:r>
+        <w:t>For fuck sake DfE stands for Department for Endless shite data practices</w:t>
       </w:r>
     </w:p>
     <w:p/>

</xml_diff>

<commit_message>
look where you're going
</commit_message>
<xml_diff>
--- a/Data notes.docx
+++ b/Data notes.docx
@@ -688,6 +688,33 @@
       </w:pPr>
       <w:r>
         <w:t>For fuck sake DfE stands for Department for Endless shite data practices</w:t>
+      </w:r>
+    </w:p>
+    <w:p>
+      <w:pPr>
+        <w:pStyle w:val="ListParagraph"/>
+        <w:numPr>
+          <w:ilvl w:val="1"/>
+          <w:numId w:val="1"/>
+        </w:numPr>
+      </w:pPr>
+      <w:r>
+        <w:t xml:space="preserve">Former care leavers </w:t>
+      </w:r>
+      <w:r>
+        <w:t>changes in 2016</w:t>
+      </w:r>
+      <w:r>
+        <w:t xml:space="preserve"> onwards</w:t>
+      </w:r>
+      <w:r>
+        <w:t xml:space="preserve"> to include</w:t>
+      </w:r>
+      <w:r>
+        <w:t xml:space="preserve"> data on 17+18 year olds.</w:t>
+      </w:r>
+      <w:r>
+        <w:t xml:space="preserve"> </w:t>
       </w:r>
     </w:p>
     <w:p/>

</xml_diff>